<commit_message>
Added refernces for abbreviations used in Instruction Interpretation
</commit_message>
<xml_diff>
--- a/Instruction Interpretation.docx
+++ b/Instruction Interpretation.docx
@@ -64,7 +64,7 @@
         <w:tblStyle w:val="Table1"/>
         <w:tblW w:w="9883" w:type="dxa"/>
         <w:jc w:val="left"/>
-        <w:tblInd w:w="-887" w:type="dxa"/>
+        <w:tblInd w:w="-902" w:type="dxa"/>
         <w:tblBorders>
           <w:top w:val="single" w:sz="12" w:space="0" w:color="000001"/>
           <w:left w:val="single" w:sz="12" w:space="0" w:color="000001"/>
@@ -75,7 +75,7 @@
         </w:tblBorders>
         <w:tblCellMar>
           <w:top w:w="100" w:type="dxa"/>
-          <w:left w:w="70" w:type="dxa"/>
+          <w:left w:w="55" w:type="dxa"/>
           <w:bottom w:w="100" w:type="dxa"/>
           <w:right w:w="100" w:type="dxa"/>
         </w:tblCellMar>
@@ -102,7 +102,7 @@
             </w:tcBorders>
             <w:shd w:fill="auto" w:val="clear"/>
             <w:tcMar>
-              <w:left w:w="70" w:type="dxa"/>
+              <w:left w:w="55" w:type="dxa"/>
             </w:tcMar>
           </w:tcPr>
           <w:p>
@@ -138,7 +138,7 @@
             </w:tcBorders>
             <w:shd w:fill="auto" w:val="clear"/>
             <w:tcMar>
-              <w:left w:w="70" w:type="dxa"/>
+              <w:left w:w="55" w:type="dxa"/>
             </w:tcMar>
           </w:tcPr>
           <w:p>
@@ -174,7 +174,7 @@
             </w:tcBorders>
             <w:shd w:fill="auto" w:val="clear"/>
             <w:tcMar>
-              <w:left w:w="70" w:type="dxa"/>
+              <w:left w:w="55" w:type="dxa"/>
             </w:tcMar>
           </w:tcPr>
           <w:p>
@@ -210,7 +210,7 @@
             </w:tcBorders>
             <w:shd w:fill="auto" w:val="clear"/>
             <w:tcMar>
-              <w:left w:w="70" w:type="dxa"/>
+              <w:left w:w="55" w:type="dxa"/>
             </w:tcMar>
           </w:tcPr>
           <w:p>
@@ -249,7 +249,7 @@
             </w:tcBorders>
             <w:shd w:fill="auto" w:val="clear"/>
             <w:tcMar>
-              <w:left w:w="70" w:type="dxa"/>
+              <w:left w:w="55" w:type="dxa"/>
             </w:tcMar>
           </w:tcPr>
           <w:p>
@@ -282,7 +282,7 @@
             </w:tcBorders>
             <w:shd w:fill="auto" w:val="clear"/>
             <w:tcMar>
-              <w:left w:w="70" w:type="dxa"/>
+              <w:left w:w="55" w:type="dxa"/>
             </w:tcMar>
           </w:tcPr>
           <w:p>
@@ -315,7 +315,7 @@
             </w:tcBorders>
             <w:shd w:fill="auto" w:val="clear"/>
             <w:tcMar>
-              <w:left w:w="70" w:type="dxa"/>
+              <w:left w:w="55" w:type="dxa"/>
             </w:tcMar>
           </w:tcPr>
           <w:p>
@@ -348,7 +348,7 @@
             </w:tcBorders>
             <w:shd w:fill="auto" w:val="clear"/>
             <w:tcMar>
-              <w:left w:w="70" w:type="dxa"/>
+              <w:left w:w="55" w:type="dxa"/>
             </w:tcMar>
           </w:tcPr>
           <w:p>
@@ -384,7 +384,7 @@
             </w:tcBorders>
             <w:shd w:fill="auto" w:val="clear"/>
             <w:tcMar>
-              <w:left w:w="70" w:type="dxa"/>
+              <w:left w:w="55" w:type="dxa"/>
             </w:tcMar>
           </w:tcPr>
           <w:p>
@@ -417,7 +417,7 @@
             </w:tcBorders>
             <w:shd w:fill="auto" w:val="clear"/>
             <w:tcMar>
-              <w:left w:w="70" w:type="dxa"/>
+              <w:left w:w="55" w:type="dxa"/>
             </w:tcMar>
           </w:tcPr>
           <w:p>
@@ -450,7 +450,7 @@
             </w:tcBorders>
             <w:shd w:fill="auto" w:val="clear"/>
             <w:tcMar>
-              <w:left w:w="70" w:type="dxa"/>
+              <w:left w:w="55" w:type="dxa"/>
             </w:tcMar>
           </w:tcPr>
           <w:p>
@@ -483,7 +483,7 @@
             </w:tcBorders>
             <w:shd w:fill="auto" w:val="clear"/>
             <w:tcMar>
-              <w:left w:w="70" w:type="dxa"/>
+              <w:left w:w="55" w:type="dxa"/>
             </w:tcMar>
           </w:tcPr>
           <w:p>
@@ -567,7 +567,7 @@
             </w:tcBorders>
             <w:shd w:fill="auto" w:val="clear"/>
             <w:tcMar>
-              <w:left w:w="70" w:type="dxa"/>
+              <w:left w:w="55" w:type="dxa"/>
             </w:tcMar>
           </w:tcPr>
           <w:p>
@@ -599,7 +599,7 @@
             </w:tcBorders>
             <w:shd w:fill="auto" w:val="clear"/>
             <w:tcMar>
-              <w:left w:w="70" w:type="dxa"/>
+              <w:left w:w="55" w:type="dxa"/>
             </w:tcMar>
           </w:tcPr>
           <w:p>
@@ -632,7 +632,7 @@
             </w:tcBorders>
             <w:shd w:fill="auto" w:val="clear"/>
             <w:tcMar>
-              <w:left w:w="70" w:type="dxa"/>
+              <w:left w:w="55" w:type="dxa"/>
             </w:tcMar>
           </w:tcPr>
           <w:p>
@@ -665,7 +665,7 @@
             </w:tcBorders>
             <w:shd w:fill="auto" w:val="clear"/>
             <w:tcMar>
-              <w:left w:w="70" w:type="dxa"/>
+              <w:left w:w="55" w:type="dxa"/>
             </w:tcMar>
           </w:tcPr>
           <w:p>
@@ -797,7 +797,7 @@
             </w:tcBorders>
             <w:shd w:fill="auto" w:val="clear"/>
             <w:tcMar>
-              <w:left w:w="70" w:type="dxa"/>
+              <w:left w:w="55" w:type="dxa"/>
             </w:tcMar>
           </w:tcPr>
           <w:p>
@@ -830,7 +830,7 @@
             </w:tcBorders>
             <w:shd w:fill="auto" w:val="clear"/>
             <w:tcMar>
-              <w:left w:w="70" w:type="dxa"/>
+              <w:left w:w="55" w:type="dxa"/>
             </w:tcMar>
           </w:tcPr>
           <w:p>
@@ -863,7 +863,7 @@
             </w:tcBorders>
             <w:shd w:fill="auto" w:val="clear"/>
             <w:tcMar>
-              <w:left w:w="70" w:type="dxa"/>
+              <w:left w:w="55" w:type="dxa"/>
             </w:tcMar>
           </w:tcPr>
           <w:p>
@@ -896,7 +896,7 @@
             </w:tcBorders>
             <w:shd w:fill="auto" w:val="clear"/>
             <w:tcMar>
-              <w:left w:w="70" w:type="dxa"/>
+              <w:left w:w="55" w:type="dxa"/>
             </w:tcMar>
           </w:tcPr>
           <w:p>
@@ -964,7 +964,7 @@
             </w:tcBorders>
             <w:shd w:fill="auto" w:val="clear"/>
             <w:tcMar>
-              <w:left w:w="70" w:type="dxa"/>
+              <w:left w:w="55" w:type="dxa"/>
             </w:tcMar>
           </w:tcPr>
           <w:p>
@@ -997,7 +997,7 @@
             </w:tcBorders>
             <w:shd w:fill="auto" w:val="clear"/>
             <w:tcMar>
-              <w:left w:w="70" w:type="dxa"/>
+              <w:left w:w="55" w:type="dxa"/>
             </w:tcMar>
           </w:tcPr>
           <w:p>
@@ -1030,7 +1030,7 @@
             </w:tcBorders>
             <w:shd w:fill="auto" w:val="clear"/>
             <w:tcMar>
-              <w:left w:w="70" w:type="dxa"/>
+              <w:left w:w="55" w:type="dxa"/>
             </w:tcMar>
           </w:tcPr>
           <w:p>
@@ -1063,7 +1063,7 @@
             </w:tcBorders>
             <w:shd w:fill="auto" w:val="clear"/>
             <w:tcMar>
-              <w:left w:w="70" w:type="dxa"/>
+              <w:left w:w="55" w:type="dxa"/>
             </w:tcMar>
           </w:tcPr>
           <w:p>
@@ -1227,7 +1227,7 @@
             </w:tcBorders>
             <w:shd w:fill="auto" w:val="clear"/>
             <w:tcMar>
-              <w:left w:w="70" w:type="dxa"/>
+              <w:left w:w="55" w:type="dxa"/>
             </w:tcMar>
           </w:tcPr>
           <w:p>
@@ -1260,7 +1260,7 @@
             </w:tcBorders>
             <w:shd w:fill="auto" w:val="clear"/>
             <w:tcMar>
-              <w:left w:w="70" w:type="dxa"/>
+              <w:left w:w="55" w:type="dxa"/>
             </w:tcMar>
           </w:tcPr>
           <w:p>
@@ -1293,7 +1293,7 @@
             </w:tcBorders>
             <w:shd w:fill="auto" w:val="clear"/>
             <w:tcMar>
-              <w:left w:w="70" w:type="dxa"/>
+              <w:left w:w="55" w:type="dxa"/>
             </w:tcMar>
           </w:tcPr>
           <w:p>
@@ -1326,7 +1326,7 @@
             </w:tcBorders>
             <w:shd w:fill="auto" w:val="clear"/>
             <w:tcMar>
-              <w:left w:w="70" w:type="dxa"/>
+              <w:left w:w="55" w:type="dxa"/>
             </w:tcMar>
           </w:tcPr>
           <w:p>
@@ -1438,7 +1438,11 @@
             </w:pPr>
             <w:r>
               <w:rPr/>
-              <w:t>R1 &lt;= MDR</w:t>
+              <w:t>r</w:t>
+            </w:r>
+            <w:r>
+              <w:rPr/>
+              <w:t>1 &lt;= MDR</w:t>
             </w:r>
           </w:p>
         </w:tc>
@@ -1458,7 +1462,7 @@
             </w:tcBorders>
             <w:shd w:fill="auto" w:val="clear"/>
             <w:tcMar>
-              <w:left w:w="70" w:type="dxa"/>
+              <w:left w:w="55" w:type="dxa"/>
             </w:tcMar>
           </w:tcPr>
           <w:p>
@@ -1491,7 +1495,7 @@
             </w:tcBorders>
             <w:shd w:fill="auto" w:val="clear"/>
             <w:tcMar>
-              <w:left w:w="70" w:type="dxa"/>
+              <w:left w:w="55" w:type="dxa"/>
             </w:tcMar>
           </w:tcPr>
           <w:p>
@@ -1524,7 +1528,7 @@
             </w:tcBorders>
             <w:shd w:fill="auto" w:val="clear"/>
             <w:tcMar>
-              <w:left w:w="70" w:type="dxa"/>
+              <w:left w:w="55" w:type="dxa"/>
             </w:tcMar>
           </w:tcPr>
           <w:p>
@@ -1557,7 +1561,7 @@
             </w:tcBorders>
             <w:shd w:fill="auto" w:val="clear"/>
             <w:tcMar>
-              <w:left w:w="70" w:type="dxa"/>
+              <w:left w:w="55" w:type="dxa"/>
             </w:tcMar>
           </w:tcPr>
           <w:p>
@@ -1669,7 +1673,7 @@
             </w:tcBorders>
             <w:shd w:fill="auto" w:val="clear"/>
             <w:tcMar>
-              <w:left w:w="70" w:type="dxa"/>
+              <w:left w:w="55" w:type="dxa"/>
             </w:tcMar>
           </w:tcPr>
           <w:p>
@@ -1702,7 +1706,7 @@
             </w:tcBorders>
             <w:shd w:fill="auto" w:val="clear"/>
             <w:tcMar>
-              <w:left w:w="70" w:type="dxa"/>
+              <w:left w:w="55" w:type="dxa"/>
             </w:tcMar>
           </w:tcPr>
           <w:p>
@@ -1735,7 +1739,7 @@
             </w:tcBorders>
             <w:shd w:fill="auto" w:val="clear"/>
             <w:tcMar>
-              <w:left w:w="70" w:type="dxa"/>
+              <w:left w:w="55" w:type="dxa"/>
             </w:tcMar>
           </w:tcPr>
           <w:p>
@@ -1768,7 +1772,7 @@
             </w:tcBorders>
             <w:shd w:fill="auto" w:val="clear"/>
             <w:tcMar>
-              <w:left w:w="70" w:type="dxa"/>
+              <w:left w:w="55" w:type="dxa"/>
             </w:tcMar>
           </w:tcPr>
           <w:p>
@@ -1851,6 +1855,46 @@
       </w:pPr>
       <w:r>
         <w:rPr/>
+        <w:t>PC : Program Counter Register</w:t>
+        <w:tab/>
+        <w:tab/>
+        <w:tab/>
+        <w:t>M[A] : Data from memory at the address A</w:t>
+      </w:r>
+    </w:p>
+    <w:p>
+      <w:pPr>
+        <w:pStyle w:val="Normal"/>
+        <w:widowControl/>
+        <w:spacing w:lineRule="auto" w:line="276" w:before="0" w:after="0"/>
+        <w:ind w:left="-907" w:right="0" w:hanging="0"/>
+        <w:jc w:val="left"/>
+        <w:rPr/>
+      </w:pPr>
+      <w:r>
+        <w:rPr/>
+        <w:t>MAR : Memory Address Register</w:t>
+        <w:tab/>
+        <w:tab/>
+        <w:t>MDR : Memory Data Register</w:t>
+      </w:r>
+    </w:p>
+    <w:p>
+      <w:pPr>
+        <w:pStyle w:val="Normal"/>
+        <w:widowControl/>
+        <w:spacing w:lineRule="auto" w:line="276" w:before="0" w:after="0"/>
+        <w:ind w:left="-907" w:right="0" w:hanging="0"/>
+        <w:jc w:val="left"/>
+        <w:rPr/>
+      </w:pPr>
+      <w:r>
+        <w:rPr/>
+        <w:t>temp : Temporary Register</w:t>
+        <w:tab/>
+        <w:tab/>
+        <w:tab/>
+        <w:t>ri : Register from Register bank given by operand i</w:t>
       </w:r>
     </w:p>
     <w:sectPr>
@@ -1913,14 +1957,17 @@
   </w:style>
   <w:style w:type="paragraph" w:styleId="Heading1">
     <w:name w:val="Heading 1"/>
+    <w:basedOn w:val="Heading"/>
     <w:next w:val="Normal"/>
     <w:qFormat/>
     <w:pPr>
       <w:keepNext/>
       <w:keepLines/>
       <w:widowControl w:val="false"/>
+      <w:bidi w:val="0"/>
       <w:spacing w:lineRule="auto" w:line="240" w:before="400" w:after="120"/>
       <w:contextualSpacing/>
+      <w:jc w:val="left"/>
     </w:pPr>
     <w:rPr>
       <w:rFonts w:ascii="Arial" w:hAnsi="Arial" w:eastAsia="Arial" w:cs="Arial"/>
@@ -1932,14 +1979,17 @@
   </w:style>
   <w:style w:type="paragraph" w:styleId="Heading2">
     <w:name w:val="Heading 2"/>
+    <w:basedOn w:val="Heading"/>
     <w:next w:val="Normal"/>
     <w:qFormat/>
     <w:pPr>
       <w:keepNext/>
       <w:keepLines/>
       <w:widowControl w:val="false"/>
+      <w:bidi w:val="0"/>
       <w:spacing w:lineRule="auto" w:line="240" w:before="360" w:after="120"/>
       <w:contextualSpacing/>
+      <w:jc w:val="left"/>
     </w:pPr>
     <w:rPr>
       <w:rFonts w:ascii="Arial" w:hAnsi="Arial" w:eastAsia="Arial" w:cs="Arial"/>
@@ -1952,14 +2002,17 @@
   </w:style>
   <w:style w:type="paragraph" w:styleId="Heading3">
     <w:name w:val="Heading 3"/>
+    <w:basedOn w:val="Heading"/>
     <w:next w:val="Normal"/>
     <w:qFormat/>
     <w:pPr>
       <w:keepNext/>
       <w:keepLines/>
       <w:widowControl w:val="false"/>
+      <w:bidi w:val="0"/>
       <w:spacing w:lineRule="auto" w:line="240" w:before="320" w:after="80"/>
       <w:contextualSpacing/>
+      <w:jc w:val="left"/>
     </w:pPr>
     <w:rPr>
       <w:rFonts w:ascii="Arial" w:hAnsi="Arial" w:eastAsia="Arial" w:cs="Arial"/>
@@ -1972,14 +2025,17 @@
   </w:style>
   <w:style w:type="paragraph" w:styleId="Heading4">
     <w:name w:val="Heading 4"/>
+    <w:basedOn w:val="Heading"/>
     <w:next w:val="Normal"/>
     <w:qFormat/>
     <w:pPr>
       <w:keepNext/>
       <w:keepLines/>
       <w:widowControl w:val="false"/>
+      <w:bidi w:val="0"/>
       <w:spacing w:lineRule="auto" w:line="240" w:before="280" w:after="80"/>
       <w:contextualSpacing/>
+      <w:jc w:val="left"/>
     </w:pPr>
     <w:rPr>
       <w:rFonts w:ascii="Arial" w:hAnsi="Arial" w:eastAsia="Arial" w:cs="Arial"/>
@@ -1991,14 +2047,17 @@
   </w:style>
   <w:style w:type="paragraph" w:styleId="Heading5">
     <w:name w:val="Heading 5"/>
+    <w:basedOn w:val="Heading"/>
     <w:next w:val="Normal"/>
     <w:qFormat/>
     <w:pPr>
       <w:keepNext/>
       <w:keepLines/>
       <w:widowControl w:val="false"/>
+      <w:bidi w:val="0"/>
       <w:spacing w:lineRule="auto" w:line="240" w:before="240" w:after="80"/>
       <w:contextualSpacing/>
+      <w:jc w:val="left"/>
     </w:pPr>
     <w:rPr>
       <w:rFonts w:ascii="Arial" w:hAnsi="Arial" w:eastAsia="Arial" w:cs="Arial"/>
@@ -2010,14 +2069,17 @@
   </w:style>
   <w:style w:type="paragraph" w:styleId="Heading6">
     <w:name w:val="Heading 6"/>
+    <w:basedOn w:val="Heading"/>
     <w:next w:val="Normal"/>
     <w:qFormat/>
     <w:pPr>
       <w:keepNext/>
       <w:keepLines/>
       <w:widowControl w:val="false"/>
+      <w:bidi w:val="0"/>
       <w:spacing w:lineRule="auto" w:line="240" w:before="240" w:after="80"/>
       <w:contextualSpacing/>
+      <w:jc w:val="left"/>
     </w:pPr>
     <w:rPr>
       <w:rFonts w:ascii="Arial" w:hAnsi="Arial" w:eastAsia="Arial" w:cs="Arial"/>

</xml_diff>